<commit_message>
fixed link to wrong video
</commit_message>
<xml_diff>
--- a/LabSheets/Week_03.docx
+++ b/LabSheets/Week_03.docx
@@ -2,7 +2,7 @@
 <file path=word/document.xml><?xml version="1.0" encoding="utf-8"?>
 <w:document xmlns:w="http://schemas.openxmlformats.org/wordprocessingml/2006/main" xmlns:m="http://schemas.openxmlformats.org/officeDocument/2006/math" xmlns:r="http://schemas.openxmlformats.org/officeDocument/2006/relationships" xmlns:o="urn:schemas-microsoft-com:office:office" xmlns:v="urn:schemas-microsoft-com:vml" xmlns:w10="urn:schemas-microsoft-com:office:word" xmlns:a="http://schemas.openxmlformats.org/drawingml/2006/main" xmlns:pic="http://schemas.openxmlformats.org/drawingml/2006/picture" xmlns:wp="http://schemas.openxmlformats.org/drawingml/2006/wordprocessingDrawing">
   <w:body>
-    <w:bookmarkStart w:id="21" w:name="week-3---data-structurs-and-recursion"/>
+    <w:bookmarkStart w:id="week-3---data-structurs-and-recursion" w:name="week-3---data-structurs-and-recursion"/>
     <w:p>
       <w:pPr>
         <w:pStyle w:val="Heading1"/>
@@ -11,7 +11,7 @@
         <w:t xml:space="preserve">Week 3 - Data Structurs and Recursion</w:t>
       </w:r>
     </w:p>
-    <w:bookmarkEnd w:id="21"/>
+    <w:bookmarkEnd w:id="week-3---data-structurs-and-recursion"/>
     <w:p>
       <w:r>
         <w:t xml:space="preserve">This lab sheet will introduce various data structures and also an important concept called 'recurrence'. After this session you will know how to:</w:t>
@@ -109,7 +109,7 @@
       <w:r>
         <w:t xml:space="preserve"> </w:t>
       </w:r>
-      <w:hyperlink r:id="rId22">
+      <w:hyperlink r:id="link0">
         <w:r>
           <w:rPr>
             <w:rStyle w:val="Hyperlink"/>
@@ -121,7 +121,7 @@
         <w:t xml:space="preserve">.</w:t>
       </w:r>
     </w:p>
-    <w:bookmarkStart w:id="23" w:name="lists-in-python"/>
+    <w:bookmarkStart w:id="lists-in-python" w:name="lists-in-python"/>
     <w:p>
       <w:pPr>
         <w:pStyle w:val="Heading2"/>
@@ -130,7 +130,7 @@
         <w:t xml:space="preserve">Lists in Python</w:t>
       </w:r>
     </w:p>
-    <w:bookmarkEnd w:id="23"/>
+    <w:bookmarkEnd w:id="lists-in-python"/>
     <w:p>
       <w:r>
         <w:t xml:space="preserve">Lists are a particular object in Python that hold ordered collection of other objects. In other languages they are sometimes called 'arrays'. You can think of these as baskets that allow you to hold objects. You can put anything in lists:</w:t>
@@ -405,18 +405,14 @@
         </w:rPr>
         <w:t xml:space="preserve">]</w:t>
       </w:r>
-      <w:r>
-        <w:cr/>
-      </w:r>
+      <w:br/>
       <w:r>
         <w:rPr>
           <w:rStyle w:val="NormalTok"/>
         </w:rPr>
         <w:t xml:space="preserve">clist = alist + blist</w:t>
       </w:r>
-      <w:r>
-        <w:cr/>
-      </w:r>
+      <w:br/>
       <w:r>
         <w:rPr>
           <w:rStyle w:val="KeywordTok"/>
@@ -435,9 +431,7 @@
         </w:rPr>
         <w:t xml:space="preserve">clist</w:t>
       </w:r>
-      <w:r>
-        <w:cr/>
-      </w:r>
+      <w:br/>
       <w:r>
         <w:rPr>
           <w:rStyle w:val="KeywordTok"/>
@@ -462,9 +456,7 @@
         </w:rPr>
         <w:t xml:space="preserve">(clist)</w:t>
       </w:r>
-      <w:r>
-        <w:cr/>
-      </w:r>
+      <w:br/>
       <w:r>
         <w:rPr>
           <w:rStyle w:val="KeywordTok"/>
@@ -495,9 +487,7 @@
         </w:rPr>
         <w:t xml:space="preserve">]</w:t>
       </w:r>
-      <w:r>
-        <w:cr/>
-      </w:r>
+      <w:br/>
       <w:r>
         <w:rPr>
           <w:rStyle w:val="KeywordTok"/>
@@ -528,9 +518,7 @@
         </w:rPr>
         <w:t xml:space="preserve">]</w:t>
       </w:r>
-      <w:r>
-        <w:cr/>
-      </w:r>
+      <w:br/>
       <w:r>
         <w:rPr>
           <w:rStyle w:val="KeywordTok"/>
@@ -626,9 +614,7 @@
         </w:rPr>
         <w:t xml:space="preserve">)</w:t>
       </w:r>
-      <w:r>
-        <w:cr/>
-      </w:r>
+      <w:br/>
       <w:r>
         <w:rPr>
           <w:rStyle w:val="KeywordTok"/>
@@ -647,9 +633,7 @@
         </w:rPr>
         <w:t xml:space="preserve">index</w:t>
       </w:r>
-      <w:r>
-        <w:cr/>
-      </w:r>
+      <w:br/>
       <w:r>
         <w:rPr>
           <w:rStyle w:val="KeywordTok"/>
@@ -688,7 +672,7 @@
           <w:ilvl w:val="0"/>
         </w:numPr>
       </w:pPr>
-      <w:hyperlink r:id="rId24">
+      <w:hyperlink r:id="link1">
         <w:r>
           <w:rPr>
             <w:rStyle w:val="Hyperlink"/>
@@ -752,9 +736,7 @@
         </w:rPr>
         <w:t xml:space="preserve">mylist = []</w:t>
       </w:r>
-      <w:r>
-        <w:cr/>
-      </w:r>
+      <w:br/>
       <w:r>
         <w:rPr>
           <w:rStyle w:val="KeywordTok"/>
@@ -797,9 +779,7 @@
         </w:rPr>
         <w:t xml:space="preserve">):</w:t>
       </w:r>
-      <w:r>
-        <w:cr/>
-      </w:r>
+      <w:br/>
       <w:r>
         <w:rPr>
           <w:rStyle w:val="NormalTok"/>
@@ -872,9 +852,7 @@
         </w:rPr>
         <w:t xml:space="preserve">:</w:t>
       </w:r>
-      <w:r>
-        <w:cr/>
-      </w:r>
+      <w:br/>
       <w:r>
         <w:rPr>
           <w:rStyle w:val="NormalTok"/>
@@ -929,9 +907,7 @@
         </w:rPr>
         <w:t xml:space="preserve">mylist.append(i)</w:t>
       </w:r>
-      <w:r>
-        <w:cr/>
-      </w:r>
+      <w:br/>
       <w:r>
         <w:rPr>
           <w:rStyle w:val="KeywordTok"/>
@@ -969,7 +945,7 @@
           <w:ilvl w:val="0"/>
         </w:numPr>
       </w:pPr>
-      <w:hyperlink r:id="rId25">
+      <w:hyperlink r:id="link2">
         <w:r>
           <w:rPr>
             <w:rStyle w:val="Hyperlink"/>
@@ -1005,7 +981,7 @@
           <w:ilvl w:val="0"/>
         </w:numPr>
       </w:pPr>
-      <w:hyperlink r:id="rId26">
+      <w:hyperlink r:id="link3">
         <w:r>
           <w:rPr>
             <w:rStyle w:val="Hyperlink"/>
@@ -1117,9 +1093,7 @@
         </w:rPr>
         <w:t xml:space="preserve">)]</w:t>
       </w:r>
-      <w:r>
-        <w:cr/>
-      </w:r>
+      <w:br/>
       <w:r>
         <w:rPr>
           <w:rStyle w:val="KeywordTok"/>
@@ -1278,9 +1252,7 @@
         </w:rPr>
         <w:t xml:space="preserve">]</w:t>
       </w:r>
-      <w:r>
-        <w:cr/>
-      </w:r>
+      <w:br/>
       <w:r>
         <w:rPr>
           <w:rStyle w:val="KeywordTok"/>
@@ -1307,7 +1279,7 @@
           <w:ilvl w:val="0"/>
         </w:numPr>
       </w:pPr>
-      <w:hyperlink r:id="rId27">
+      <w:hyperlink r:id="link4">
         <w:r>
           <w:rPr>
             <w:rStyle w:val="Hyperlink"/>
@@ -1420,9 +1392,7 @@
           <w:ilvl w:val="0"/>
         </w:numPr>
       </w:pPr>
-      <w:r>
-        <w:cr/>
-      </w:r>
+      <w:br/>
       <m:oMathPara>
         <m:oMathParaPr>
           <m:jc m:val="center"/>
@@ -1582,9 +1552,7 @@
           </m:d>
         </m:oMath>
       </m:oMathPara>
-      <w:r>
-        <w:cr/>
-      </w:r>
+      <w:br/>
     </w:p>
     <w:p>
       <w:pPr>
@@ -1593,7 +1561,7 @@
           <w:ilvl w:val="0"/>
         </w:numPr>
       </w:pPr>
-      <w:hyperlink r:id="rId28">
+      <w:hyperlink r:id="link5">
         <w:r>
           <w:rPr>
             <w:rStyle w:val="Hyperlink"/>
@@ -1687,9 +1655,7 @@
         </w:rPr>
         <w:t xml:space="preserve">]</w:t>
       </w:r>
-      <w:r>
-        <w:cr/>
-      </w:r>
+      <w:br/>
       <w:r>
         <w:rPr>
           <w:rStyle w:val="KeywordTok"/>
@@ -1714,9 +1680,7 @@
         </w:rPr>
         <w:t xml:space="preserve">(alist)</w:t>
       </w:r>
-      <w:r>
-        <w:cr/>
-      </w:r>
+      <w:br/>
       <w:r>
         <w:rPr>
           <w:rStyle w:val="KeywordTok"/>
@@ -1741,9 +1705,7 @@
         </w:rPr>
         <w:t xml:space="preserve">(alist)</w:t>
       </w:r>
-      <w:r>
-        <w:cr/>
-      </w:r>
+      <w:br/>
       <w:r>
         <w:rPr>
           <w:rStyle w:val="KeywordTok"/>
@@ -1776,7 +1738,7 @@
           <w:ilvl w:val="0"/>
         </w:numPr>
       </w:pPr>
-      <w:hyperlink r:id="rId29">
+      <w:hyperlink r:id="link6">
         <w:r>
           <w:rPr>
             <w:rStyle w:val="Hyperlink"/>
@@ -1785,7 +1747,7 @@
         </w:r>
       </w:hyperlink>
     </w:p>
-    <w:bookmarkStart w:id="30" w:name="dictionaries-in-python"/>
+    <w:bookmarkStart w:id="dictionaries-in-python" w:name="dictionaries-in-python"/>
     <w:p>
       <w:pPr>
         <w:pStyle w:val="Heading2"/>
@@ -1794,7 +1756,7 @@
         <w:t xml:space="preserve">Dictionaries in Python</w:t>
       </w:r>
     </w:p>
-    <w:bookmarkEnd w:id="30"/>
+    <w:bookmarkEnd w:id="dictionaries-in-python"/>
     <w:p>
       <w:pPr>
         <w:numPr>
@@ -1853,9 +1815,7 @@
         </w:rPr>
         <w:t xml:space="preserve">],</w:t>
       </w:r>
-      <w:r>
-        <w:cr/>
-      </w:r>
+      <w:br/>
       <w:r>
         <w:rPr>
           <w:rStyle w:val="NormalTok"/>
@@ -1982,9 +1942,7 @@
         </w:rPr>
         <w:t xml:space="preserve">],</w:t>
       </w:r>
-      <w:r>
-        <w:cr/>
-      </w:r>
+      <w:br/>
       <w:r>
         <w:rPr>
           <w:rStyle w:val="NormalTok"/>
@@ -2111,9 +2069,7 @@
         </w:rPr>
         <w:t xml:space="preserve">],</w:t>
       </w:r>
-      <w:r>
-        <w:cr/>
-      </w:r>
+      <w:br/>
       <w:r>
         <w:rPr>
           <w:rStyle w:val="NormalTok"/>
@@ -2240,9 +2196,7 @@
         </w:rPr>
         <w:t xml:space="preserve">],</w:t>
       </w:r>
-      <w:r>
-        <w:cr/>
-      </w:r>
+      <w:br/>
       <w:r>
         <w:rPr>
           <w:rStyle w:val="NormalTok"/>
@@ -2369,9 +2323,7 @@
         </w:rPr>
         <w:t xml:space="preserve">],</w:t>
       </w:r>
-      <w:r>
-        <w:cr/>
-      </w:r>
+      <w:br/>
       <w:r>
         <w:rPr>
           <w:rStyle w:val="NormalTok"/>
@@ -2547,7 +2499,7 @@
                     </pic:cNvPicPr>
                   </pic:nvPicPr>
                   <pic:blipFill>
-                    <a:blip r:embed="rId31"/>
+                    <a:blip r:embed="image1"/>
                     <a:stretch>
                       <a:fillRect/>
                     </a:stretch>
@@ -2609,9 +2561,7 @@
         </w:rPr>
         <w:t xml:space="preserve">searchpb(target):</w:t>
       </w:r>
-      <w:r>
-        <w:cr/>
-      </w:r>
+      <w:br/>
       <w:r>
         <w:rPr>
           <w:rStyle w:val="NormalTok"/>
@@ -2654,9 +2604,7 @@
         </w:rPr>
         <w:t xml:space="preserve">e in badphonebook:</w:t>
       </w:r>
-      <w:r>
-        <w:cr/>
-      </w:r>
+      <w:br/>
       <w:r>
         <w:rPr>
           <w:rStyle w:val="NormalTok"/>
@@ -2747,9 +2695,7 @@
         </w:rPr>
         <w:t xml:space="preserve">% e</w:t>
       </w:r>
-      <w:r>
-        <w:cr/>
-      </w:r>
+      <w:br/>
       <w:r>
         <w:rPr>
           <w:rStyle w:val="NormalTok"/>
@@ -2828,9 +2774,7 @@
         </w:rPr>
         <w:t xml:space="preserve">] == target:</w:t>
       </w:r>
-      <w:r>
-        <w:cr/>
-      </w:r>
+      <w:br/>
       <w:r>
         <w:rPr>
           <w:rStyle w:val="NormalTok"/>
@@ -2933,9 +2877,7 @@
         </w:rPr>
         <w:t xml:space="preserve">]</w:t>
       </w:r>
-      <w:r>
-        <w:cr/>
-      </w:r>
+      <w:br/>
       <w:r>
         <w:rPr>
           <w:rStyle w:val="NormalTok"/>
@@ -3106,7 +3048,7 @@
                     </pic:cNvPicPr>
                   </pic:nvPicPr>
                   <pic:blipFill>
-                    <a:blip r:embed="rId32"/>
+                    <a:blip r:embed="image2"/>
                     <a:stretch>
                       <a:fillRect/>
                     </a:stretch>
@@ -3218,9 +3160,7 @@
         </w:rPr>
         <w:t xml:space="preserve">,</w:t>
       </w:r>
-      <w:r>
-        <w:cr/>
-      </w:r>
+      <w:br/>
       <w:r>
         <w:rPr>
           <w:rStyle w:val="NormalTok"/>
@@ -3365,9 +3305,7 @@
         </w:rPr>
         <w:t xml:space="preserve">,</w:t>
       </w:r>
-      <w:r>
-        <w:cr/>
-      </w:r>
+      <w:br/>
       <w:r>
         <w:rPr>
           <w:rStyle w:val="NormalTok"/>
@@ -3512,9 +3450,7 @@
         </w:rPr>
         <w:t xml:space="preserve">,</w:t>
       </w:r>
-      <w:r>
-        <w:cr/>
-      </w:r>
+      <w:br/>
       <w:r>
         <w:rPr>
           <w:rStyle w:val="NormalTok"/>
@@ -3659,9 +3595,7 @@
         </w:rPr>
         <w:t xml:space="preserve">,</w:t>
       </w:r>
-      <w:r>
-        <w:cr/>
-      </w:r>
+      <w:br/>
       <w:r>
         <w:rPr>
           <w:rStyle w:val="NormalTok"/>
@@ -3806,9 +3740,7 @@
         </w:rPr>
         <w:t xml:space="preserve">,</w:t>
       </w:r>
-      <w:r>
-        <w:cr/>
-      </w:r>
+      <w:br/>
       <w:r>
         <w:rPr>
           <w:rStyle w:val="NormalTok"/>
@@ -4017,9 +3949,7 @@
         </w:rPr>
         <w:t xml:space="preserve">)</w:t>
       </w:r>
-      <w:r>
-        <w:cr/>
-      </w:r>
+      <w:br/>
       <w:r>
         <w:rPr>
           <w:rStyle w:val="NormalTok"/>
@@ -4038,9 +3968,7 @@
         </w:rPr>
         <w:t xml:space="preserve">)</w:t>
       </w:r>
-      <w:r>
-        <w:cr/>
-      </w:r>
+      <w:br/>
       <w:r>
         <w:rPr>
           <w:rStyle w:val="NormalTok"/>
@@ -4071,9 +3999,7 @@
         </w:rPr>
         <w:t xml:space="preserve">)</w:t>
       </w:r>
-      <w:r>
-        <w:cr/>
-      </w:r>
+      <w:br/>
       <w:r>
         <w:rPr>
           <w:rStyle w:val="NormalTok"/>
@@ -4154,9 +4080,7 @@
         </w:rPr>
         <w:t xml:space="preserve">]</w:t>
       </w:r>
-      <w:r>
-        <w:cr/>
-      </w:r>
+      <w:br/>
       <w:r>
         <w:rPr>
           <w:rStyle w:val="NormalTok"/>
@@ -4181,9 +4105,7 @@
         </w:rPr>
         <w:t xml:space="preserve">8</w:t>
       </w:r>
-      <w:r>
-        <w:cr/>
-      </w:r>
+      <w:br/>
       <w:r>
         <w:rPr>
           <w:rStyle w:val="KeywordTok"/>
@@ -4264,9 +4186,7 @@
         </w:rPr>
         <w:t xml:space="preserve">]</w:t>
       </w:r>
-      <w:r>
-        <w:cr/>
-      </w:r>
+      <w:br/>
       <w:r>
         <w:rPr>
           <w:rStyle w:val="NormalTok"/>
@@ -4291,9 +4211,7 @@
         </w:rPr>
         <w:t xml:space="preserve">12</w:t>
       </w:r>
-      <w:r>
-        <w:cr/>
-      </w:r>
+      <w:br/>
       <w:r>
         <w:rPr>
           <w:rStyle w:val="KeywordTok"/>
@@ -4346,7 +4264,7 @@
           <w:ilvl w:val="0"/>
         </w:numPr>
       </w:pPr>
-      <w:hyperlink r:id="rId33">
+      <w:hyperlink r:id="link7">
         <w:r>
           <w:rPr>
             <w:rStyle w:val="Hyperlink"/>
@@ -4410,9 +4328,7 @@
         </w:rPr>
         <w:t xml:space="preserve">pb = {}</w:t>
       </w:r>
-      <w:r>
-        <w:cr/>
-      </w:r>
+      <w:br/>
       <w:r>
         <w:rPr>
           <w:rStyle w:val="KeywordTok"/>
@@ -4431,9 +4347,7 @@
         </w:rPr>
         <w:t xml:space="preserve">e in badphonebook:</w:t>
       </w:r>
-      <w:r>
-        <w:cr/>
-      </w:r>
+      <w:br/>
       <w:r>
         <w:rPr>
           <w:rStyle w:val="NormalTok"/>
@@ -4472,7 +4386,7 @@
           <w:ilvl w:val="0"/>
         </w:numPr>
       </w:pPr>
-      <w:hyperlink r:id="rId34">
+      <w:hyperlink r:id="link8">
         <w:r>
           <w:rPr>
             <w:rStyle w:val="Hyperlink"/>
@@ -4518,9 +4432,7 @@
         </w:rPr>
         <w:t xml:space="preserve">e in goodphonebook:</w:t>
       </w:r>
-      <w:r>
-        <w:cr/>
-      </w:r>
+      <w:br/>
       <w:r>
         <w:rPr>
           <w:rStyle w:val="NormalTok"/>
@@ -4571,7 +4483,7 @@
           <w:ilvl w:val="0"/>
         </w:numPr>
       </w:pPr>
-      <w:hyperlink r:id="rId35">
+      <w:hyperlink r:id="link9">
         <w:r>
           <w:rPr>
             <w:rStyle w:val="Hyperlink"/>
@@ -4580,7 +4492,7 @@
         </w:r>
       </w:hyperlink>
     </w:p>
-    <w:bookmarkStart w:id="36" w:name="writing-data-to-files"/>
+    <w:bookmarkStart w:id="writing-data-to-files" w:name="writing-data-to-files"/>
     <w:p>
       <w:pPr>
         <w:pStyle w:val="Heading2"/>
@@ -4589,7 +4501,7 @@
         <w:t xml:space="preserve">Writing data to files</w:t>
       </w:r>
     </w:p>
-    <w:bookmarkEnd w:id="36"/>
+    <w:bookmarkEnd w:id="writing-data-to-files"/>
     <w:p>
       <w:pPr>
         <w:numPr>
@@ -4686,9 +4598,7 @@
         </w:rPr>
         <w:t xml:space="preserve">)</w:t>
       </w:r>
-      <w:r>
-        <w:cr/>
-      </w:r>
+      <w:br/>
       <w:r>
         <w:rPr>
           <w:rStyle w:val="KeywordTok"/>
@@ -4743,9 +4653,7 @@
         </w:rPr>
         <w:t xml:space="preserve">):</w:t>
       </w:r>
-      <w:r>
-        <w:cr/>
-      </w:r>
+      <w:br/>
       <w:r>
         <w:rPr>
           <w:rStyle w:val="NormalTok"/>
@@ -4812,9 +4720,7 @@
         </w:rPr>
         <w:t xml:space="preserve">% i)</w:t>
       </w:r>
-      <w:r>
-        <w:cr/>
-      </w:r>
+      <w:br/>
       <w:r>
         <w:rPr>
           <w:rStyle w:val="NormalTok"/>
@@ -4863,257 +4769,11 @@
     <w:p>
       <w:pPr>
         <w:numPr>
-          <w:numId w:val="6"/>
-          <w:ilvl w:val="0"/>
-        </w:numPr>
-      </w:pPr>
-      <w:r>
-        <w:t xml:space="preserve">To read data from a file, we need to open the file in 'read mode':</w:t>
-      </w:r>
-    </w:p>
-    <w:p>
-      <w:pPr>
-        <w:pStyle w:val="SourceCode"/>
-        <w:numPr>
           <w:numId w:val="1"/>
           <w:ilvl w:val="0"/>
         </w:numPr>
       </w:pPr>
-      <w:r>
-        <w:rPr>
-          <w:rStyle w:val="NormalTok"/>
-        </w:rPr>
-        <w:t xml:space="preserve">textfile = </w:t>
-      </w:r>
-      <w:r>
-        <w:rPr>
-          <w:rStyle w:val="DataTypeTok"/>
-        </w:rPr>
-        <w:t xml:space="preserve">open</w:t>
-      </w:r>
-      <w:r>
-        <w:rPr>
-          <w:rStyle w:val="NormalTok"/>
-        </w:rPr>
-        <w:t xml:space="preserve">(</w:t>
-      </w:r>
-      <w:r>
-        <w:rPr>
-          <w:rStyle w:val="StringTok"/>
-        </w:rPr>
-        <w:t xml:space="preserve">'mytextfile.txt'</w:t>
-      </w:r>
-      <w:r>
-        <w:rPr>
-          <w:rStyle w:val="NormalTok"/>
-        </w:rPr>
-        <w:t xml:space="preserve">, </w:t>
-      </w:r>
-      <w:r>
-        <w:rPr>
-          <w:rStyle w:val="StringTok"/>
-        </w:rPr>
-        <w:t xml:space="preserve">'r'</w:t>
-      </w:r>
-      <w:r>
-        <w:rPr>
-          <w:rStyle w:val="NormalTok"/>
-        </w:rPr>
-        <w:t xml:space="preserve">)</w:t>
-      </w:r>
-      <w:r>
-        <w:cr/>
-      </w:r>
-      <w:r>
-        <w:rPr>
-          <w:rStyle w:val="NormalTok"/>
-        </w:rPr>
-        <w:t xml:space="preserve">string = textfile.read()</w:t>
-      </w:r>
-      <w:r>
-        <w:cr/>
-      </w:r>
-      <w:r>
-        <w:rPr>
-          <w:rStyle w:val="KeywordTok"/>
-        </w:rPr>
-        <w:t xml:space="preserve">print</w:t>
-      </w:r>
-      <w:r>
-        <w:rPr>
-          <w:rStyle w:val="NormalTok"/>
-        </w:rPr>
-        <w:t xml:space="preserve"> </w:t>
-      </w:r>
-      <w:r>
-        <w:rPr>
-          <w:rStyle w:val="NormalTok"/>
-        </w:rPr>
-        <w:t xml:space="preserve">string</w:t>
-      </w:r>
-    </w:p>
-    <w:p>
-      <w:pPr>
-        <w:numPr>
-          <w:numId w:val="1"/>
-          <w:ilvl w:val="0"/>
-        </w:numPr>
-      </w:pPr>
-      <w:r>
-        <w:t xml:space="preserve">This string is not particularly helpful. To transform the string to a list we can use the</w:t>
-      </w:r>
-      <w:r>
-        <w:t xml:space="preserve"> </w:t>
-      </w:r>
-      <w:r>
-        <w:rPr>
-          <w:rStyle w:val="VerbatimChar"/>
-        </w:rPr>
-        <w:t xml:space="preserve">split</w:t>
-      </w:r>
-      <w:r>
-        <w:t xml:space="preserve"> </w:t>
-      </w:r>
-      <w:r>
-        <w:t xml:space="preserve">method which seperates a string on a given character:</w:t>
-      </w:r>
-    </w:p>
-    <w:p>
-      <w:pPr>
-        <w:pStyle w:val="SourceCode"/>
-        <w:numPr>
-          <w:numId w:val="1"/>
-          <w:ilvl w:val="0"/>
-        </w:numPr>
-      </w:pPr>
-      <w:r>
-        <w:rPr>
-          <w:rStyle w:val="NormalTok"/>
-        </w:rPr>
-        <w:t xml:space="preserve">data = string.split(</w:t>
-      </w:r>
-      <w:r>
-        <w:rPr>
-          <w:rStyle w:val="StringTok"/>
-        </w:rPr>
-        <w:t xml:space="preserve">'</w:t>
-      </w:r>
-      <w:r>
-        <w:rPr>
-          <w:rStyle w:val="CharTok"/>
-        </w:rPr>
-        <w:t xml:space="preserve">\n</w:t>
-      </w:r>
-      <w:r>
-        <w:rPr>
-          <w:rStyle w:val="StringTok"/>
-        </w:rPr>
-        <w:t xml:space="preserve">'</w:t>
-      </w:r>
-      <w:r>
-        <w:rPr>
-          <w:rStyle w:val="NormalTok"/>
-        </w:rPr>
-        <w:t xml:space="preserve">)</w:t>
-      </w:r>
-      <w:r>
-        <w:cr/>
-      </w:r>
-      <w:r>
-        <w:rPr>
-          <w:rStyle w:val="KeywordTok"/>
-        </w:rPr>
-        <w:t xml:space="preserve">print</w:t>
-      </w:r>
-      <w:r>
-        <w:rPr>
-          <w:rStyle w:val="NormalTok"/>
-        </w:rPr>
-        <w:t xml:space="preserve"> </w:t>
-      </w:r>
-      <w:r>
-        <w:rPr>
-          <w:rStyle w:val="NormalTok"/>
-        </w:rPr>
-        <w:t xml:space="preserve">data</w:t>
-      </w:r>
-    </w:p>
-    <w:p>
-      <w:pPr>
-        <w:numPr>
-          <w:numId w:val="1"/>
-          <w:ilvl w:val="0"/>
-        </w:numPr>
-      </w:pPr>
-      <w:r>
-        <w:t xml:space="preserve">All the variables in this list are still character variables. To convert them to numeric variables we can use a list comprehension:</w:t>
-      </w:r>
-    </w:p>
-    <w:p>
-      <w:pPr>
-        <w:pStyle w:val="SourceCode"/>
-        <w:numPr>
-          <w:numId w:val="1"/>
-          <w:ilvl w:val="0"/>
-        </w:numPr>
-      </w:pPr>
-      <w:r>
-        <w:rPr>
-          <w:rStyle w:val="NormalTok"/>
-        </w:rPr>
-        <w:t xml:space="preserve">data = [</w:t>
-      </w:r>
-      <w:r>
-        <w:rPr>
-          <w:rStyle w:val="DataTypeTok"/>
-        </w:rPr>
-        <w:t xml:space="preserve">int</w:t>
-      </w:r>
-      <w:r>
-        <w:rPr>
-          <w:rStyle w:val="NormalTok"/>
-        </w:rPr>
-        <w:t xml:space="preserve">(e) </w:t>
-      </w:r>
-      <w:r>
-        <w:rPr>
-          <w:rStyle w:val="KeywordTok"/>
-        </w:rPr>
-        <w:t xml:space="preserve">for</w:t>
-      </w:r>
-      <w:r>
-        <w:rPr>
-          <w:rStyle w:val="NormalTok"/>
-        </w:rPr>
-        <w:t xml:space="preserve"> </w:t>
-      </w:r>
-      <w:r>
-        <w:rPr>
-          <w:rStyle w:val="NormalTok"/>
-        </w:rPr>
-        <w:t xml:space="preserve">e in data[:-</w:t>
-      </w:r>
-      <w:r>
-        <w:rPr>
-          <w:rStyle w:val="DecValTok"/>
-        </w:rPr>
-        <w:t xml:space="preserve">1</w:t>
-      </w:r>
-      <w:r>
-        <w:rPr>
-          <w:rStyle w:val="NormalTok"/>
-        </w:rPr>
-        <w:t xml:space="preserve">]]</w:t>
-      </w:r>
-    </w:p>
-    <w:p>
-      <w:pPr>
-        <w:numPr>
-          <w:numId w:val="1"/>
-          <w:ilvl w:val="0"/>
-        </w:numPr>
-      </w:pPr>
-      <w:hyperlink r:id="rId37">
+      <w:hyperlink r:id="link10">
         <w:r>
           <w:rPr>
             <w:rStyle w:val="Hyperlink"/>
@@ -5121,10 +4781,255 @@
           <w:t xml:space="preserve">Video hint</w:t>
         </w:r>
       </w:hyperlink>
-      <w:r>
-        <w:t xml:space="preserve"> </w:t>
-      </w:r>
-      <w:hyperlink r:id="rId37">
+    </w:p>
+    <w:p>
+      <w:pPr>
+        <w:numPr>
+          <w:numId w:val="6"/>
+          <w:ilvl w:val="0"/>
+        </w:numPr>
+      </w:pPr>
+      <w:r>
+        <w:t xml:space="preserve">To read data from a file, we need to open the file in 'read mode':</w:t>
+      </w:r>
+    </w:p>
+    <w:p>
+      <w:pPr>
+        <w:pStyle w:val="SourceCode"/>
+        <w:numPr>
+          <w:numId w:val="1"/>
+          <w:ilvl w:val="0"/>
+        </w:numPr>
+      </w:pPr>
+      <w:r>
+        <w:rPr>
+          <w:rStyle w:val="NormalTok"/>
+        </w:rPr>
+        <w:t xml:space="preserve">textfile = </w:t>
+      </w:r>
+      <w:r>
+        <w:rPr>
+          <w:rStyle w:val="DataTypeTok"/>
+        </w:rPr>
+        <w:t xml:space="preserve">open</w:t>
+      </w:r>
+      <w:r>
+        <w:rPr>
+          <w:rStyle w:val="NormalTok"/>
+        </w:rPr>
+        <w:t xml:space="preserve">(</w:t>
+      </w:r>
+      <w:r>
+        <w:rPr>
+          <w:rStyle w:val="StringTok"/>
+        </w:rPr>
+        <w:t xml:space="preserve">'mytextfile.txt'</w:t>
+      </w:r>
+      <w:r>
+        <w:rPr>
+          <w:rStyle w:val="NormalTok"/>
+        </w:rPr>
+        <w:t xml:space="preserve">, </w:t>
+      </w:r>
+      <w:r>
+        <w:rPr>
+          <w:rStyle w:val="StringTok"/>
+        </w:rPr>
+        <w:t xml:space="preserve">'r'</w:t>
+      </w:r>
+      <w:r>
+        <w:rPr>
+          <w:rStyle w:val="NormalTok"/>
+        </w:rPr>
+        <w:t xml:space="preserve">)</w:t>
+      </w:r>
+      <w:br/>
+      <w:r>
+        <w:rPr>
+          <w:rStyle w:val="NormalTok"/>
+        </w:rPr>
+        <w:t xml:space="preserve">string = textfile.read()</w:t>
+      </w:r>
+      <w:br/>
+      <w:r>
+        <w:rPr>
+          <w:rStyle w:val="KeywordTok"/>
+        </w:rPr>
+        <w:t xml:space="preserve">print</w:t>
+      </w:r>
+      <w:r>
+        <w:rPr>
+          <w:rStyle w:val="NormalTok"/>
+        </w:rPr>
+        <w:t xml:space="preserve"> </w:t>
+      </w:r>
+      <w:r>
+        <w:rPr>
+          <w:rStyle w:val="NormalTok"/>
+        </w:rPr>
+        <w:t xml:space="preserve">string</w:t>
+      </w:r>
+    </w:p>
+    <w:p>
+      <w:pPr>
+        <w:numPr>
+          <w:numId w:val="1"/>
+          <w:ilvl w:val="0"/>
+        </w:numPr>
+      </w:pPr>
+      <w:r>
+        <w:t xml:space="preserve">This string is not particularly helpful. To transform the string to a list we can use the</w:t>
+      </w:r>
+      <w:r>
+        <w:t xml:space="preserve"> </w:t>
+      </w:r>
+      <w:r>
+        <w:rPr>
+          <w:rStyle w:val="VerbatimChar"/>
+        </w:rPr>
+        <w:t xml:space="preserve">split</w:t>
+      </w:r>
+      <w:r>
+        <w:t xml:space="preserve"> </w:t>
+      </w:r>
+      <w:r>
+        <w:t xml:space="preserve">method which seperates a string on a given character:</w:t>
+      </w:r>
+    </w:p>
+    <w:p>
+      <w:pPr>
+        <w:pStyle w:val="SourceCode"/>
+        <w:numPr>
+          <w:numId w:val="1"/>
+          <w:ilvl w:val="0"/>
+        </w:numPr>
+      </w:pPr>
+      <w:r>
+        <w:rPr>
+          <w:rStyle w:val="NormalTok"/>
+        </w:rPr>
+        <w:t xml:space="preserve">data = string.split(</w:t>
+      </w:r>
+      <w:r>
+        <w:rPr>
+          <w:rStyle w:val="StringTok"/>
+        </w:rPr>
+        <w:t xml:space="preserve">'</w:t>
+      </w:r>
+      <w:r>
+        <w:rPr>
+          <w:rStyle w:val="CharTok"/>
+        </w:rPr>
+        <w:t xml:space="preserve">\n</w:t>
+      </w:r>
+      <w:r>
+        <w:rPr>
+          <w:rStyle w:val="StringTok"/>
+        </w:rPr>
+        <w:t xml:space="preserve">'</w:t>
+      </w:r>
+      <w:r>
+        <w:rPr>
+          <w:rStyle w:val="NormalTok"/>
+        </w:rPr>
+        <w:t xml:space="preserve">)</w:t>
+      </w:r>
+      <w:br/>
+      <w:r>
+        <w:rPr>
+          <w:rStyle w:val="KeywordTok"/>
+        </w:rPr>
+        <w:t xml:space="preserve">print</w:t>
+      </w:r>
+      <w:r>
+        <w:rPr>
+          <w:rStyle w:val="NormalTok"/>
+        </w:rPr>
+        <w:t xml:space="preserve"> </w:t>
+      </w:r>
+      <w:r>
+        <w:rPr>
+          <w:rStyle w:val="NormalTok"/>
+        </w:rPr>
+        <w:t xml:space="preserve">data</w:t>
+      </w:r>
+    </w:p>
+    <w:p>
+      <w:pPr>
+        <w:numPr>
+          <w:numId w:val="1"/>
+          <w:ilvl w:val="0"/>
+        </w:numPr>
+      </w:pPr>
+      <w:r>
+        <w:t xml:space="preserve">All the variables in this list are still character variables. To convert them to numeric variables we can use a list comprehension:</w:t>
+      </w:r>
+    </w:p>
+    <w:p>
+      <w:pPr>
+        <w:pStyle w:val="SourceCode"/>
+        <w:numPr>
+          <w:numId w:val="1"/>
+          <w:ilvl w:val="0"/>
+        </w:numPr>
+      </w:pPr>
+      <w:r>
+        <w:rPr>
+          <w:rStyle w:val="NormalTok"/>
+        </w:rPr>
+        <w:t xml:space="preserve">data = [</w:t>
+      </w:r>
+      <w:r>
+        <w:rPr>
+          <w:rStyle w:val="DataTypeTok"/>
+        </w:rPr>
+        <w:t xml:space="preserve">int</w:t>
+      </w:r>
+      <w:r>
+        <w:rPr>
+          <w:rStyle w:val="NormalTok"/>
+        </w:rPr>
+        <w:t xml:space="preserve">(e) </w:t>
+      </w:r>
+      <w:r>
+        <w:rPr>
+          <w:rStyle w:val="KeywordTok"/>
+        </w:rPr>
+        <w:t xml:space="preserve">for</w:t>
+      </w:r>
+      <w:r>
+        <w:rPr>
+          <w:rStyle w:val="NormalTok"/>
+        </w:rPr>
+        <w:t xml:space="preserve"> </w:t>
+      </w:r>
+      <w:r>
+        <w:rPr>
+          <w:rStyle w:val="NormalTok"/>
+        </w:rPr>
+        <w:t xml:space="preserve">e in data[:-</w:t>
+      </w:r>
+      <w:r>
+        <w:rPr>
+          <w:rStyle w:val="DecValTok"/>
+        </w:rPr>
+        <w:t xml:space="preserve">1</w:t>
+      </w:r>
+      <w:r>
+        <w:rPr>
+          <w:rStyle w:val="NormalTok"/>
+        </w:rPr>
+        <w:t xml:space="preserve">]]</w:t>
+      </w:r>
+    </w:p>
+    <w:p>
+      <w:pPr>
+        <w:numPr>
+          <w:numId w:val="1"/>
+          <w:ilvl w:val="0"/>
+        </w:numPr>
+      </w:pPr>
+      <w:hyperlink r:id="link11">
         <w:r>
           <w:rPr>
             <w:rStyle w:val="Hyperlink"/>
@@ -5179,9 +5084,7 @@
         </w:rPr>
         <w:t xml:space="preserve">isprime(n):</w:t>
       </w:r>
-      <w:r>
-        <w:cr/>
-      </w:r>
+      <w:br/>
       <w:r>
         <w:rPr>
           <w:rStyle w:val="NormalTok"/>
@@ -5292,7 +5195,7 @@
       <w:r>
         <w:t xml:space="preserve"> </w:t>
       </w:r>
-      <w:hyperlink r:id="rId38">
+      <w:hyperlink r:id="link12">
         <w:r>
           <w:rPr>
             <w:rStyle w:val="Hyperlink"/>
@@ -5314,7 +5217,7 @@
           <w:ilvl w:val="0"/>
         </w:numPr>
       </w:pPr>
-      <w:hyperlink r:id="rId39">
+      <w:hyperlink r:id="link13">
         <w:r>
           <w:rPr>
             <w:rStyle w:val="Hyperlink"/>
@@ -5341,7 +5244,7 @@
           <w:ilvl w:val="0"/>
         </w:numPr>
       </w:pPr>
-      <w:hyperlink r:id="rId40">
+      <w:hyperlink r:id="link14">
         <w:r>
           <w:rPr>
             <w:rStyle w:val="Hyperlink"/>
@@ -5350,7 +5253,7 @@
         </w:r>
       </w:hyperlink>
     </w:p>
-    <w:bookmarkStart w:id="41" w:name="recursion"/>
+    <w:bookmarkStart w:id="recursion" w:name="recursion"/>
     <w:p>
       <w:pPr>
         <w:pStyle w:val="Heading2"/>
@@ -5359,7 +5262,7 @@
         <w:t xml:space="preserve">Recursion</w:t>
       </w:r>
     </w:p>
-    <w:bookmarkEnd w:id="41"/>
+    <w:bookmarkEnd w:id="recursion"/>
     <w:p>
       <w:pPr>
         <w:numPr>
@@ -5387,9 +5290,7 @@
           <w:ilvl w:val="0"/>
         </w:numPr>
       </w:pPr>
-      <w:r>
-        <w:cr/>
-      </w:r>
+      <w:br/>
       <m:oMathPara>
         <m:oMathParaPr>
           <m:jc m:val="center"/>
@@ -5516,9 +5417,7 @@
           </m:d>
         </m:oMath>
       </m:oMathPara>
-      <w:r>
-        <w:cr/>
-      </w:r>
+      <w:br/>
     </w:p>
     <w:p>
       <w:pPr>
@@ -5560,9 +5459,7 @@
           <w:ilvl w:val="0"/>
         </w:numPr>
       </w:pPr>
-      <w:r>
-        <w:cr/>
-      </w:r>
+      <w:br/>
       <m:oMathPara>
         <m:oMathParaPr>
           <m:jc m:val="center"/>
@@ -5606,9 +5503,7 @@
           </m:sSub>
         </m:oMath>
       </m:oMathPara>
-      <w:r>
-        <w:cr/>
-      </w:r>
+      <w:br/>
     </w:p>
     <w:p>
       <w:pPr>
@@ -5650,9 +5545,7 @@
           <w:ilvl w:val="0"/>
         </w:numPr>
       </w:pPr>
-      <w:r>
-        <w:cr/>
-      </w:r>
+      <w:br/>
       <m:oMathPara>
         <m:oMathParaPr>
           <m:jc m:val="center"/>
@@ -5696,9 +5589,7 @@
           </m:sSub>
         </m:oMath>
       </m:oMathPara>
-      <w:r>
-        <w:cr/>
-      </w:r>
+      <w:br/>
     </w:p>
     <w:p>
       <w:pPr>
@@ -5740,9 +5631,7 @@
           <w:ilvl w:val="0"/>
         </w:numPr>
       </w:pPr>
-      <w:r>
-        <w:cr/>
-      </w:r>
+      <w:br/>
       <m:oMathPara>
         <m:oMathParaPr>
           <m:jc m:val="center"/>
@@ -5772,9 +5661,7 @@
           </m:r>
         </m:oMath>
       </m:oMathPara>
-      <w:r>
-        <w:cr/>
-      </w:r>
+      <w:br/>
     </w:p>
     <w:p>
       <w:pPr>
@@ -5794,9 +5681,7 @@
           <w:ilvl w:val="0"/>
         </w:numPr>
       </w:pPr>
-      <w:r>
-        <w:cr/>
-      </w:r>
+      <w:br/>
       <m:oMathPara>
         <m:oMathParaPr>
           <m:jc m:val="center"/>
@@ -5826,9 +5711,7 @@
           </m:r>
         </m:oMath>
       </m:oMathPara>
-      <w:r>
-        <w:cr/>
-      </w:r>
+      <w:br/>
     </w:p>
     <w:p>
       <w:pPr>
@@ -5867,9 +5750,7 @@
         </w:rPr>
         <w:t xml:space="preserve">iterX(n):</w:t>
       </w:r>
-      <w:r>
-        <w:cr/>
-      </w:r>
+      <w:br/>
       <w:r>
         <w:rPr>
           <w:rStyle w:val="NormalTok"/>
@@ -5906,9 +5787,7 @@
         </w:rPr>
         <w:t xml:space="preserve">1</w:t>
       </w:r>
-      <w:r>
-        <w:cr/>
-      </w:r>
+      <w:br/>
       <w:r>
         <w:rPr>
           <w:rStyle w:val="NormalTok"/>
@@ -5975,9 +5854,7 @@
         </w:rPr>
         <w:t xml:space="preserve">):</w:t>
       </w:r>
-      <w:r>
-        <w:cr/>
-      </w:r>
+      <w:br/>
       <w:r>
         <w:rPr>
           <w:rStyle w:val="NormalTok"/>
@@ -6038,9 +5915,7 @@
         </w:rPr>
         <w:t xml:space="preserve">2</w:t>
       </w:r>
-      <w:r>
-        <w:cr/>
-      </w:r>
+      <w:br/>
       <w:r>
         <w:rPr>
           <w:rStyle w:val="NormalTok"/>
@@ -6147,9 +6022,7 @@
         </w:rPr>
         <w:t xml:space="preserve">recX(n):</w:t>
       </w:r>
-      <w:r>
-        <w:cr/>
-      </w:r>
+      <w:br/>
       <w:r>
         <w:rPr>
           <w:rStyle w:val="NormalTok"/>
@@ -6204,9 +6077,7 @@
         </w:rPr>
         <w:t xml:space="preserve">:</w:t>
       </w:r>
-      <w:r>
-        <w:cr/>
-      </w:r>
+      <w:br/>
       <w:r>
         <w:rPr>
           <w:rStyle w:val="NormalTok"/>
@@ -6273,9 +6144,7 @@
         </w:rPr>
         <w:t xml:space="preserve">1</w:t>
       </w:r>
-      <w:r>
-        <w:cr/>
-      </w:r>
+      <w:br/>
       <w:r>
         <w:rPr>
           <w:rStyle w:val="NormalTok"/>
@@ -6401,7 +6270,7 @@
                     </pic:cNvPicPr>
                   </pic:nvPicPr>
                   <pic:blipFill>
-                    <a:blip r:embed="rId42"/>
+                    <a:blip r:embed="image3"/>
                     <a:stretch>
                       <a:fillRect/>
                     </a:stretch>
@@ -6444,7 +6313,7 @@
           <w:ilvl w:val="0"/>
         </w:numPr>
       </w:pPr>
-      <w:hyperlink r:id="rId43">
+      <w:hyperlink r:id="link15">
         <w:r>
           <w:rPr>
             <w:rStyle w:val="Hyperlink"/>
@@ -6507,14 +6376,9 @@
 </w:document>
 </file>
 
-<file path=word/footnotes.xml><?xml version="1.0" encoding="utf-8"?>
-<w:footnotes xmlns:w="http://schemas.openxmlformats.org/wordprocessingml/2006/main" xmlns:m="http://schemas.openxmlformats.org/officeDocument/2006/math" xmlns:r="http://schemas.openxmlformats.org/officeDocument/2006/relationships" xmlns:o="urn:schemas-microsoft-com:office:office" xmlns:v="urn:schemas-microsoft-com:vml" xmlns:w10="urn:schemas-microsoft-com:office:word" xmlns:a="http://schemas.openxmlformats.org/drawingml/2006/main" xmlns:pic="http://schemas.openxmlformats.org/drawingml/2006/picture" xmlns:wp="http://schemas.openxmlformats.org/drawingml/2006/wordprocessingDrawing"/>
-</file>
-
 <file path=word/numbering.xml><?xml version="1.0" encoding="utf-8"?>
 <w:numbering xmlns:w="http://schemas.openxmlformats.org/wordprocessingml/2006/main">
   <w:abstractNum w:abstractNumId="0">
-    <w:nsid w:val="cfa2a408"/>
     <w:multiLevelType w:val="multilevel"/>
     <w:lvl w:ilvl="0">
       <w:numFmt w:val="bullet"/>
@@ -6595,7 +6459,6 @@
     </w:lvl>
   </w:abstractNum>
   <w:abstractNum w:abstractNumId="2">
-    <w:nsid w:val="b12125d5"/>
     <w:multiLevelType w:val="multilevel"/>
     <w:lvl w:ilvl="0">
       <w:numFmt w:val="bullet"/>
@@ -6676,7 +6539,6 @@
     </w:lvl>
   </w:abstractNum>
   <w:abstractNum w:abstractNumId="3">
-    <w:nsid w:val="6d4272ab"/>
     <w:multiLevelType w:val="multilevel"/>
     <w:lvl w:ilvl="0">
       <w:start w:val="1"/>
@@ -6764,7 +6626,6 @@
     </w:lvl>
   </w:abstractNum>
   <w:abstractNum w:abstractNumId="4">
-    <w:nsid w:val="80681672"/>
     <w:multiLevelType w:val="multilevel"/>
     <w:lvl w:ilvl="0">
       <w:start w:val="7"/>
@@ -6852,7 +6713,6 @@
     </w:lvl>
   </w:abstractNum>
   <w:abstractNum w:abstractNumId="5">
-    <w:nsid w:val="7d7f8dfa"/>
     <w:multiLevelType w:val="multilevel"/>
     <w:lvl w:ilvl="0">
       <w:start w:val="10"/>
@@ -6940,7 +6800,6 @@
     </w:lvl>
   </w:abstractNum>
   <w:abstractNum w:abstractNumId="6">
-    <w:nsid w:val="b8a50ebf"/>
     <w:multiLevelType w:val="multilevel"/>
     <w:lvl w:ilvl="0">
       <w:start w:val="14"/>
@@ -7379,8 +7238,8 @@
       <w:i/>
     </w:rPr>
   </w:style>
-  <w:style w:type="paragraph" w:styleId="ImageCaption">
-    <w:name w:val="Image Caption"/>
+  <w:style w:type="paragraph" w:styleId="PictureCaption">
+    <w:name w:val="Picture Caption"/>
     <w:basedOn w:val="Normal"/>
     <w:link w:val="BodyTextChar"/>
     <w:pPr>

</xml_diff>